<commit_message>
Made some changes to the portfolio.
</commit_message>
<xml_diff>
--- a/GitHub Issues/GitHub - Issues.docx
+++ b/GitHub Issues/GitHub - Issues.docx
@@ -40,7 +40,18 @@
       </w:r>
       <w:proofErr w:type="spellEnd"/>
       <w:r>
-        <w:t xml:space="preserve"> gemaakt. Voor dit issue is er gekeken naar verschillende soorten papers over LSD-SLAM met verschillende configuraties. Aan de hand van de papers begonnen wij globaal alle papers te lezen en selecteren welke papers potentiële kandidaten zijn voor het project. De papers zijn terug te vinden in de map “Documentatie/Papers” onder “LSD-SLAM Papers”. </w:t>
+        <w:t xml:space="preserve"> gemaakt. Voor dit issue is er gekeken naar verschillende soorten papers over LSD-SLAM met verschillende configuraties. Aan de hand van de papers begonnen wij globaal alle papers te lezen en selecteren welke papers potentiële kandidaten zijn voor het project. De papers zijn terug te vinden in de map “Documentatie/Papers” onder </w:t>
+      </w:r>
+      <w:hyperlink r:id="rId5" w:history="1">
+        <w:r>
+          <w:rPr>
+            <w:rStyle w:val="Hyperlink"/>
+          </w:rPr>
+          <w:t>“LSD-SLAM Papers”</w:t>
+        </w:r>
+      </w:hyperlink>
+      <w:r>
+        <w:t xml:space="preserve">. </w:t>
       </w:r>
     </w:p>
     <w:p/>
@@ -81,8 +92,16 @@
       </w:r>
       <w:proofErr w:type="spellEnd"/>
       <w:r>
-        <w:t xml:space="preserve"> gemaakt. Na issue 5 is er geprobeerd om de werking van het LSD-SLAM-algoritme de begrijpen en in zicht te brengen. Dit is gedaan door het maken van een korte samenvatting van alle belangrijke papers. De samenvatting is terug te vinden in de map “Issues”.</w:t>
-      </w:r>
+        <w:t xml:space="preserve"> gemaakt. Na issue 5 is er geprobeerd om de werking van het LSD-SLAM-algoritme de begrijpen en in zicht te brengen. Dit is gedaan door het maken van een korte samenvatting van alle belangrijke papers. De samenvatting is terug te vinden in de map </w:t>
+      </w:r>
+      <w:hyperlink r:id="rId6" w:history="1">
+        <w:r>
+          <w:rPr>
+            <w:rStyle w:val="Hyperlink"/>
+          </w:rPr>
+          <w:t>“Issues”.</w:t>
+        </w:r>
+      </w:hyperlink>
     </w:p>
     <w:p/>
     <w:p>
@@ -106,300 +125,372 @@
         </w:numPr>
       </w:pPr>
       <w:r>
-        <w:t>In samenwerking met Kevin van Veen. Voor dit issue is er gekeken naar papers over ORB-SLAM2. Deze is in de map “Documentatie/Papers” terug te vinden. Om de werking ervan te vereenvoudigen is er tevens een samenvatting gemaakt om het ORB-SLAM2 algoritme uit te leggen. Deze samenvatting is terug te vinden in de map “Issues” met de titel “Issue 28 – ORB-SLAM2”.</w:t>
-      </w:r>
-    </w:p>
-    <w:p/>
-    <w:p>
-      <w:pPr>
-        <w:pStyle w:val="ListParagraph"/>
-        <w:numPr>
-          <w:ilvl w:val="0"/>
-          <w:numId w:val="1"/>
-        </w:numPr>
-      </w:pPr>
-      <w:r>
-        <w:t>Issue 34: Camera kalibratie</w:t>
-      </w:r>
-    </w:p>
-    <w:p>
-      <w:pPr>
-        <w:pStyle w:val="ListParagraph"/>
-        <w:numPr>
-          <w:ilvl w:val="1"/>
-          <w:numId w:val="1"/>
-        </w:numPr>
-      </w:pPr>
-      <w:r>
-        <w:t xml:space="preserve">In samenwerking met Chris Ros, </w:t>
-      </w:r>
-      <w:proofErr w:type="spellStart"/>
-      <w:r>
-        <w:t>Daniello</w:t>
-      </w:r>
-      <w:proofErr w:type="spellEnd"/>
-      <w:r>
-        <w:t xml:space="preserve"> </w:t>
-      </w:r>
-      <w:proofErr w:type="spellStart"/>
-      <w:r>
-        <w:t>Doran</w:t>
-      </w:r>
-      <w:proofErr w:type="spellEnd"/>
-      <w:r>
-        <w:t xml:space="preserve"> en Jeffrey van Hoven gemaakt. Tijdens de tweede sprint zijn er door ons camera beelden gemaakt van de slinger. Dit werd gedaan omdat wij het ORB-SLAM2 algoritme wilden uitproberen op een eigen dataset. Voordat deze camera’s de juiste opnames konden maken moest er door middel van een kalibratietool van ROS (Robot Operating System) de camera’s gekalibreerd worden. De camera beelden zijn geschoten door middel van het monteren van twee webcams op een trolley en dan een video opname te maken terwijl er door de gang werd gereden. Alle documentatie hiervan is in de map “Camera Kalibratie” terug te vinden (met de exceptie van de daadwerkelijke opnames, aangezien deze de maximale uploadt grootte van GitHub overschrijden). </w:t>
-      </w:r>
-    </w:p>
-    <w:p/>
-    <w:p/>
-    <w:p/>
-    <w:p/>
-    <w:p/>
-    <w:p/>
-    <w:p/>
-    <w:p/>
-    <w:p/>
-    <w:p>
-      <w:pPr>
-        <w:pStyle w:val="ListParagraph"/>
-        <w:numPr>
-          <w:ilvl w:val="0"/>
-          <w:numId w:val="1"/>
-        </w:numPr>
-      </w:pPr>
-      <w:r>
-        <w:lastRenderedPageBreak/>
-        <w:t>Issue 37: REMODE-onderzoek</w:t>
-      </w:r>
-    </w:p>
-    <w:p>
-      <w:pPr>
-        <w:pStyle w:val="ListParagraph"/>
-        <w:numPr>
-          <w:ilvl w:val="1"/>
-          <w:numId w:val="1"/>
-        </w:numPr>
-      </w:pPr>
-      <w:r>
-        <w:t>In samenwerking met Said (Achternaam) gemaakt. Om de werking van REMODE te begrijpen is er gekeken naar het volgende paper in de map “Papers”. Vervolgens is er een beknopte samenvatting gemaakt om REMODE eenvoudig uit te leggen. Dit document is terug te vinden in de map “Issues” met als titel “Issue 37 – REMODE-onderzoek”.</w:t>
-      </w:r>
-    </w:p>
-    <w:p/>
-    <w:p>
-      <w:pPr>
-        <w:pStyle w:val="ListParagraph"/>
-        <w:numPr>
-          <w:ilvl w:val="0"/>
-          <w:numId w:val="1"/>
-        </w:numPr>
-      </w:pPr>
-      <w:r>
-        <w:t>Issue 51: ORB2 extracten points naar .</w:t>
-      </w:r>
-      <w:proofErr w:type="spellStart"/>
-      <w:r>
-        <w:t>csv</w:t>
-      </w:r>
-      <w:proofErr w:type="spellEnd"/>
-      <w:r>
-        <w:t xml:space="preserve"> file </w:t>
-      </w:r>
-    </w:p>
-    <w:p>
-      <w:pPr>
-        <w:pStyle w:val="ListParagraph"/>
-        <w:numPr>
-          <w:ilvl w:val="1"/>
-          <w:numId w:val="1"/>
-        </w:numPr>
-      </w:pPr>
-      <w:r>
-        <w:t xml:space="preserve">In samenwerking met </w:t>
-      </w:r>
-      <w:proofErr w:type="spellStart"/>
-      <w:r>
-        <w:t>Daniello</w:t>
-      </w:r>
-      <w:proofErr w:type="spellEnd"/>
-      <w:r>
-        <w:t xml:space="preserve"> </w:t>
-      </w:r>
-      <w:proofErr w:type="spellStart"/>
-      <w:r>
-        <w:t>Doran</w:t>
-      </w:r>
-      <w:proofErr w:type="spellEnd"/>
-      <w:r>
-        <w:t xml:space="preserve"> is dit issue opgeleverd. Er is samen gekeken naar een reeds bestaande methode die het mogelijk maakte om een map te kunnen extraheren van de KITTI-dataset in ORB-SLAM2. Deze methode is herschreven om de</w:t>
-      </w:r>
-      <w:r>
-        <w:t xml:space="preserve"> </w:t>
-      </w:r>
-      <w:r>
-        <w:t xml:space="preserve">map points (x, y, </w:t>
-      </w:r>
-      <w:proofErr w:type="spellStart"/>
-      <w:r>
-        <w:t>z</w:t>
-      </w:r>
-      <w:proofErr w:type="spellEnd"/>
-      <w:r>
-        <w:t>-coördinaten) te extracten naar een .</w:t>
-      </w:r>
-      <w:proofErr w:type="spellStart"/>
-      <w:r>
-        <w:t>csv</w:t>
-      </w:r>
-      <w:proofErr w:type="spellEnd"/>
-      <w:r>
-        <w:t xml:space="preserve"> bestand. </w:t>
-      </w:r>
-    </w:p>
-    <w:p/>
-    <w:p>
-      <w:pPr>
-        <w:pStyle w:val="ListParagraph"/>
-        <w:numPr>
-          <w:ilvl w:val="0"/>
-          <w:numId w:val="1"/>
-        </w:numPr>
-      </w:pPr>
-      <w:r>
-        <w:t xml:space="preserve">Issue 55: Object </w:t>
-      </w:r>
-      <w:proofErr w:type="spellStart"/>
-      <w:r>
-        <w:t>detection</w:t>
-      </w:r>
-      <w:proofErr w:type="spellEnd"/>
-      <w:r>
-        <w:t xml:space="preserve"> papers lezen</w:t>
-      </w:r>
-    </w:p>
-    <w:p>
-      <w:pPr>
-        <w:pStyle w:val="ListParagraph"/>
-        <w:numPr>
-          <w:ilvl w:val="1"/>
-          <w:numId w:val="1"/>
-        </w:numPr>
-      </w:pPr>
-      <w:r>
-        <w:t xml:space="preserve">Alle geroepsleden moesten de Object </w:t>
-      </w:r>
-      <w:proofErr w:type="spellStart"/>
-      <w:r>
-        <w:t>Detection</w:t>
-      </w:r>
-      <w:proofErr w:type="spellEnd"/>
-      <w:r>
-        <w:t xml:space="preserve"> papers lezen die wij voor de close reading sessie hadden gekozen. De twee papers zijn hier te vinden in de map “Documentatie/Papers” onder “Real Time Object </w:t>
-      </w:r>
-      <w:proofErr w:type="spellStart"/>
-      <w:r>
-        <w:t>Detection</w:t>
-      </w:r>
-      <w:proofErr w:type="spellEnd"/>
-      <w:r>
-        <w:t>” met respectievelijk de bestanden “</w:t>
-      </w:r>
-      <w:proofErr w:type="spellStart"/>
-      <w:r>
-        <w:t>mustafah</w:t>
-      </w:r>
-      <w:proofErr w:type="spellEnd"/>
-      <w:r>
-        <w:t xml:space="preserve"> 2012 </w:t>
-      </w:r>
-      <w:r>
-        <w:t xml:space="preserve">Stereo </w:t>
-      </w:r>
-      <w:proofErr w:type="spellStart"/>
-      <w:r>
-        <w:t>vision</w:t>
-      </w:r>
-      <w:proofErr w:type="spellEnd"/>
-      <w:r>
-        <w:t xml:space="preserve"> images…” &amp; “</w:t>
-      </w:r>
-      <w:proofErr w:type="spellStart"/>
-      <w:r>
-        <w:t>You</w:t>
-      </w:r>
-      <w:proofErr w:type="spellEnd"/>
-      <w:r>
-        <w:t xml:space="preserve"> </w:t>
-      </w:r>
-      <w:proofErr w:type="spellStart"/>
-      <w:r>
-        <w:t>Only</w:t>
-      </w:r>
-      <w:proofErr w:type="spellEnd"/>
-      <w:r>
-        <w:t xml:space="preserve"> Look </w:t>
-      </w:r>
-      <w:proofErr w:type="spellStart"/>
-      <w:r>
-        <w:t>Once</w:t>
-      </w:r>
-      <w:proofErr w:type="spellEnd"/>
-      <w:r>
-        <w:t>…”.</w:t>
-      </w:r>
-    </w:p>
-    <w:p/>
-    <w:p>
-      <w:pPr>
-        <w:pStyle w:val="ListParagraph"/>
-        <w:numPr>
-          <w:ilvl w:val="0"/>
-          <w:numId w:val="1"/>
-        </w:numPr>
-      </w:pPr>
-      <w:r>
-        <w:t>Issue 58: Beschrijven datastructuur MapPoint in ORB-SLAM2</w:t>
-      </w:r>
-    </w:p>
-    <w:p>
-      <w:pPr>
-        <w:pStyle w:val="ListParagraph"/>
-        <w:numPr>
-          <w:ilvl w:val="1"/>
-          <w:numId w:val="1"/>
-        </w:numPr>
-      </w:pPr>
-      <w:r>
-        <w:t xml:space="preserve">In samenwerking met </w:t>
-      </w:r>
-      <w:proofErr w:type="spellStart"/>
-      <w:r>
-        <w:t>Daniello</w:t>
-      </w:r>
-      <w:proofErr w:type="spellEnd"/>
-      <w:r>
-        <w:t xml:space="preserve"> </w:t>
-      </w:r>
-      <w:proofErr w:type="spellStart"/>
-      <w:r>
-        <w:t>Doran</w:t>
-      </w:r>
-      <w:proofErr w:type="spellEnd"/>
-      <w:r>
-        <w:t xml:space="preserve"> gemaakt. Er is een </w:t>
-      </w:r>
-      <w:proofErr w:type="spellStart"/>
-      <w:r>
-        <w:t>JavaDoc</w:t>
-      </w:r>
-      <w:proofErr w:type="spellEnd"/>
-      <w:r>
-        <w:t xml:space="preserve"> documentatie stijl aangehouden bij het documenteren van de methodes in de MapPoint.cc klasse. Er is gekeken naar de werking van alle methodes binnen de klasse en daaraan documentatie opgesteld. Ook zijn de eventuele parameters die aanwezig waren en het resultaat wat de methode oplevert gedocumenteerd. </w:t>
-      </w:r>
-    </w:p>
-    <w:p>
+        <w:t>In samenwerking met Kevin van Veen. Voor dit issue is er gekeken naa</w:t>
+      </w:r>
+      <w:r>
+        <w:t>r papers over ORB-SLAM2. Deze zijn</w:t>
+      </w:r>
+      <w:r>
+        <w:t xml:space="preserve"> in de map </w:t>
+      </w:r>
+      <w:hyperlink r:id="rId7" w:history="1">
+        <w:r>
+          <w:rPr>
+            <w:rStyle w:val="Hyperlink"/>
+          </w:rPr>
+          <w:t>“ORB-SLAM2”</w:t>
+        </w:r>
+      </w:hyperlink>
       <w:bookmarkStart w:id="0" w:name="_GoBack"/>
       <w:bookmarkEnd w:id="0"/>
-    </w:p>
+      <w:r>
+        <w:t xml:space="preserve"> terug te vinden. Om de werking ervan te vereenvoudigen is er tevens een samenvatting gemaakt om het ORB-SLAM2 algoritme uit te leggen. Deze samenvatting is terug te vinden in de map </w:t>
+      </w:r>
+      <w:hyperlink r:id="rId8" w:history="1">
+        <w:r>
+          <w:rPr>
+            <w:rStyle w:val="Hyperlink"/>
+          </w:rPr>
+          <w:t>“Issues”</w:t>
+        </w:r>
+      </w:hyperlink>
+      <w:r>
+        <w:t xml:space="preserve"> met de titel “Issue 28 – ORB-SLAM2”.</w:t>
+      </w:r>
+    </w:p>
+    <w:p/>
+    <w:p>
+      <w:pPr>
+        <w:pStyle w:val="ListParagraph"/>
+        <w:numPr>
+          <w:ilvl w:val="0"/>
+          <w:numId w:val="1"/>
+        </w:numPr>
+      </w:pPr>
+      <w:r>
+        <w:t>Issue 34: Camera kalibratie</w:t>
+      </w:r>
+    </w:p>
+    <w:p>
+      <w:pPr>
+        <w:pStyle w:val="ListParagraph"/>
+        <w:numPr>
+          <w:ilvl w:val="1"/>
+          <w:numId w:val="1"/>
+        </w:numPr>
+      </w:pPr>
+      <w:r>
+        <w:t xml:space="preserve">In samenwerking met Chris Ros, </w:t>
+      </w:r>
+      <w:proofErr w:type="spellStart"/>
+      <w:r>
+        <w:t>Daniello</w:t>
+      </w:r>
+      <w:proofErr w:type="spellEnd"/>
+      <w:r>
+        <w:t xml:space="preserve"> </w:t>
+      </w:r>
+      <w:proofErr w:type="spellStart"/>
+      <w:r>
+        <w:t>Doran</w:t>
+      </w:r>
+      <w:proofErr w:type="spellEnd"/>
+      <w:r>
+        <w:t xml:space="preserve"> en Jeffrey van Hoven gemaakt. Tijdens de tweede sprint zijn er door ons camera beelden gemaakt van de slinger. Dit werd gedaan omdat wij het ORB-SLAM2 algoritme wilden uitproberen op een eigen dataset. Voordat deze camera’s de juiste opnames konden maken moest er door middel van een kalibratietool van ROS (Robot Operating System) de camera’s gekalibreerd worden. De camera beelden zijn geschoten door middel van het monteren van twee webcams op een trolley en dan een video opname te maken terwijl er door de gang werd gereden. Alle documentatie hiervan is in de map </w:t>
+      </w:r>
+      <w:hyperlink r:id="rId9" w:history="1">
+        <w:r>
+          <w:rPr>
+            <w:rStyle w:val="Hyperlink"/>
+          </w:rPr>
+          <w:t>“Camera Kalibratie”</w:t>
+        </w:r>
+      </w:hyperlink>
+      <w:r>
+        <w:t xml:space="preserve"> terug te vinden (met de exceptie van de daadwerkelijke opnames, aangezien deze de maximale uploadt grootte van GitHub overschrijden). </w:t>
+      </w:r>
+    </w:p>
+    <w:p/>
+    <w:p/>
+    <w:p/>
+    <w:p/>
+    <w:p/>
+    <w:p/>
+    <w:p/>
+    <w:p/>
+    <w:p/>
+    <w:p>
+      <w:pPr>
+        <w:pStyle w:val="ListParagraph"/>
+        <w:numPr>
+          <w:ilvl w:val="0"/>
+          <w:numId w:val="1"/>
+        </w:numPr>
+      </w:pPr>
+      <w:r>
+        <w:t>Issue 37: REMODE-onderzoek</w:t>
+      </w:r>
+    </w:p>
+    <w:p>
+      <w:pPr>
+        <w:pStyle w:val="ListParagraph"/>
+        <w:numPr>
+          <w:ilvl w:val="1"/>
+          <w:numId w:val="1"/>
+        </w:numPr>
+      </w:pPr>
+      <w:r>
+        <w:lastRenderedPageBreak/>
+        <w:t>In samenwerking met Said (Achternaam) gemaakt. Om de werking van REMODE te begrijpen is er gekeken naar het volgende paper in de map “</w:t>
+      </w:r>
+      <w:r>
+        <w:t>REMODE</w:t>
+      </w:r>
+      <w:r>
+        <w:t xml:space="preserve">”. Vervolgens is er een beknopte samenvatting gemaakt om REMODE eenvoudig uit te leggen. Dit document is terug te vinden in de map </w:t>
+      </w:r>
+      <w:hyperlink r:id="rId10" w:history="1">
+        <w:r>
+          <w:rPr>
+            <w:rStyle w:val="Hyperlink"/>
+          </w:rPr>
+          <w:t>“Issues”</w:t>
+        </w:r>
+      </w:hyperlink>
+      <w:r>
+        <w:t xml:space="preserve"> met als titel “Issue 37 – REMODE-onderzoek”.</w:t>
+      </w:r>
+    </w:p>
+    <w:p/>
+    <w:p>
+      <w:pPr>
+        <w:pStyle w:val="ListParagraph"/>
+        <w:numPr>
+          <w:ilvl w:val="0"/>
+          <w:numId w:val="1"/>
+        </w:numPr>
+      </w:pPr>
+      <w:r>
+        <w:t>Issue 51: ORB2 extracten points naar .</w:t>
+      </w:r>
+      <w:proofErr w:type="spellStart"/>
+      <w:r>
+        <w:t>csv</w:t>
+      </w:r>
+      <w:proofErr w:type="spellEnd"/>
+      <w:r>
+        <w:t xml:space="preserve"> file </w:t>
+      </w:r>
+    </w:p>
+    <w:p>
+      <w:pPr>
+        <w:pStyle w:val="ListParagraph"/>
+        <w:numPr>
+          <w:ilvl w:val="1"/>
+          <w:numId w:val="1"/>
+        </w:numPr>
+      </w:pPr>
+      <w:r>
+        <w:t xml:space="preserve">In samenwerking met </w:t>
+      </w:r>
+      <w:proofErr w:type="spellStart"/>
+      <w:r>
+        <w:t>Daniello</w:t>
+      </w:r>
+      <w:proofErr w:type="spellEnd"/>
+      <w:r>
+        <w:t xml:space="preserve"> </w:t>
+      </w:r>
+      <w:proofErr w:type="spellStart"/>
+      <w:r>
+        <w:t>Doran</w:t>
+      </w:r>
+      <w:proofErr w:type="spellEnd"/>
+      <w:r>
+        <w:t xml:space="preserve"> is dit issue opgeleverd. Er is samen gekeken naar een reeds bestaande methode die het mogelijk maakte om een map te kunnen extraheren van de KITTI-dataset in ORB-SLAM2. Deze methode is herschreven om de</w:t>
+      </w:r>
+      <w:r>
+        <w:t xml:space="preserve"> </w:t>
+      </w:r>
+      <w:r>
+        <w:t xml:space="preserve">map points (x, y, </w:t>
+      </w:r>
+      <w:proofErr w:type="spellStart"/>
+      <w:r>
+        <w:t>z</w:t>
+      </w:r>
+      <w:proofErr w:type="spellEnd"/>
+      <w:r>
+        <w:t>-coördinaten) te extracten naar een .</w:t>
+      </w:r>
+      <w:proofErr w:type="spellStart"/>
+      <w:r>
+        <w:t>csv</w:t>
+      </w:r>
+      <w:proofErr w:type="spellEnd"/>
+      <w:r>
+        <w:t xml:space="preserve"> bestand. </w:t>
+      </w:r>
+    </w:p>
+    <w:p/>
+    <w:p>
+      <w:pPr>
+        <w:pStyle w:val="ListParagraph"/>
+        <w:numPr>
+          <w:ilvl w:val="0"/>
+          <w:numId w:val="1"/>
+        </w:numPr>
+      </w:pPr>
+      <w:r>
+        <w:t xml:space="preserve">Issue 55: Object </w:t>
+      </w:r>
+      <w:proofErr w:type="spellStart"/>
+      <w:r>
+        <w:t>detection</w:t>
+      </w:r>
+      <w:proofErr w:type="spellEnd"/>
+      <w:r>
+        <w:t xml:space="preserve"> papers lezen</w:t>
+      </w:r>
+    </w:p>
+    <w:p>
+      <w:pPr>
+        <w:pStyle w:val="ListParagraph"/>
+        <w:numPr>
+          <w:ilvl w:val="1"/>
+          <w:numId w:val="1"/>
+        </w:numPr>
+      </w:pPr>
+      <w:r>
+        <w:t xml:space="preserve">Alle geroepsleden moesten de Object </w:t>
+      </w:r>
+      <w:proofErr w:type="spellStart"/>
+      <w:r>
+        <w:t>Detection</w:t>
+      </w:r>
+      <w:proofErr w:type="spellEnd"/>
+      <w:r>
+        <w:t xml:space="preserve"> papers lezen die wij voor de close reading sessie hadden gekozen. De twee papers zijn hier te vinden in de map “Documentatie/Papers” onder </w:t>
+      </w:r>
+      <w:hyperlink r:id="rId11" w:history="1">
+        <w:r>
+          <w:rPr>
+            <w:rStyle w:val="Hyperlink"/>
+          </w:rPr>
+          <w:t xml:space="preserve">“Real Time Object </w:t>
+        </w:r>
+        <w:proofErr w:type="spellStart"/>
+        <w:r>
+          <w:rPr>
+            <w:rStyle w:val="Hyperlink"/>
+          </w:rPr>
+          <w:t>Detection</w:t>
+        </w:r>
+        <w:proofErr w:type="spellEnd"/>
+        <w:r>
+          <w:rPr>
+            <w:rStyle w:val="Hyperlink"/>
+          </w:rPr>
+          <w:t>”</w:t>
+        </w:r>
+      </w:hyperlink>
+      <w:r>
+        <w:t xml:space="preserve"> met respectievelijk de bestanden “</w:t>
+      </w:r>
+      <w:proofErr w:type="spellStart"/>
+      <w:r>
+        <w:t>mustafah</w:t>
+      </w:r>
+      <w:proofErr w:type="spellEnd"/>
+      <w:r>
+        <w:t xml:space="preserve"> 2012 </w:t>
+      </w:r>
+      <w:r>
+        <w:t xml:space="preserve">Stereo </w:t>
+      </w:r>
+      <w:proofErr w:type="spellStart"/>
+      <w:r>
+        <w:t>vision</w:t>
+      </w:r>
+      <w:proofErr w:type="spellEnd"/>
+      <w:r>
+        <w:t xml:space="preserve"> images…” &amp; “</w:t>
+      </w:r>
+      <w:proofErr w:type="spellStart"/>
+      <w:r>
+        <w:t>You</w:t>
+      </w:r>
+      <w:proofErr w:type="spellEnd"/>
+      <w:r>
+        <w:t xml:space="preserve"> </w:t>
+      </w:r>
+      <w:proofErr w:type="spellStart"/>
+      <w:r>
+        <w:t>Only</w:t>
+      </w:r>
+      <w:proofErr w:type="spellEnd"/>
+      <w:r>
+        <w:t xml:space="preserve"> Look </w:t>
+      </w:r>
+      <w:proofErr w:type="spellStart"/>
+      <w:r>
+        <w:t>Once</w:t>
+      </w:r>
+      <w:proofErr w:type="spellEnd"/>
+      <w:r>
+        <w:t>…”.</w:t>
+      </w:r>
+    </w:p>
+    <w:p/>
+    <w:p>
+      <w:pPr>
+        <w:pStyle w:val="ListParagraph"/>
+        <w:numPr>
+          <w:ilvl w:val="0"/>
+          <w:numId w:val="1"/>
+        </w:numPr>
+      </w:pPr>
+      <w:r>
+        <w:t>Issue 58: Beschrijven datastructuur MapPoint in ORB-SLAM2</w:t>
+      </w:r>
+    </w:p>
+    <w:p>
+      <w:pPr>
+        <w:pStyle w:val="ListParagraph"/>
+        <w:numPr>
+          <w:ilvl w:val="1"/>
+          <w:numId w:val="1"/>
+        </w:numPr>
+      </w:pPr>
+      <w:r>
+        <w:t xml:space="preserve">In samenwerking met </w:t>
+      </w:r>
+      <w:proofErr w:type="spellStart"/>
+      <w:r>
+        <w:t>Daniello</w:t>
+      </w:r>
+      <w:proofErr w:type="spellEnd"/>
+      <w:r>
+        <w:t xml:space="preserve"> </w:t>
+      </w:r>
+      <w:proofErr w:type="spellStart"/>
+      <w:r>
+        <w:t>Doran</w:t>
+      </w:r>
+      <w:proofErr w:type="spellEnd"/>
+      <w:r>
+        <w:t xml:space="preserve"> gemaakt. Er is een </w:t>
+      </w:r>
+      <w:proofErr w:type="spellStart"/>
+      <w:r>
+        <w:t>JavaDoc</w:t>
+      </w:r>
+      <w:proofErr w:type="spellEnd"/>
+      <w:r>
+        <w:t xml:space="preserve"> documentatie stijl aangehouden bij het documenteren van de methodes in de MapPoint.cc klasse. Er is gekeken naar de werking van alle methodes binnen de klasse en daaraan documentatie opgesteld. Ook zijn de eventuele parameters die aanwezig waren en het resultaat wat de methode oplevert gedocumenteerd. </w:t>
+      </w:r>
+    </w:p>
+    <w:p/>
     <w:p>
       <w:pPr>
         <w:pStyle w:val="ListParagraph"/>
@@ -1033,6 +1124,17 @@
       <w:lang w:val="nl-NL"/>
     </w:rPr>
   </w:style>
+  <w:style w:type="character" w:styleId="Hyperlink">
+    <w:name w:val="Hyperlink"/>
+    <w:basedOn w:val="DefaultParagraphFont"/>
+    <w:uiPriority w:val="99"/>
+    <w:unhideWhenUsed/>
+    <w:rsid w:val="004E5B4B"/>
+    <w:rPr>
+      <w:color w:val="0563C1" w:themeColor="hyperlink"/>
+      <w:u w:val="single"/>
+    </w:rPr>
+  </w:style>
 </w:styles>
 </file>
 

</xml_diff>

<commit_message>
Made a small fix to the Github Issues file.
</commit_message>
<xml_diff>
--- a/GitHub Issues/GitHub - Issues.docx
+++ b/GitHub Issues/GitHub - Issues.docx
@@ -32,15 +32,7 @@
         </w:numPr>
       </w:pPr>
       <w:r>
-        <w:t xml:space="preserve">In samenwerking met Isa </w:t>
-      </w:r>
-      <w:proofErr w:type="spellStart"/>
-      <w:r>
-        <w:t>Isaku</w:t>
-      </w:r>
-      <w:proofErr w:type="spellEnd"/>
-      <w:r>
-        <w:t xml:space="preserve"> gemaakt. Voor dit issue is er gekeken naar verschillende soorten papers over LSD-SLAM met verschillende configuraties. Aan de hand van de papers begonnen wij globaal alle papers te lezen en selecteren welke papers potentiële kandidaten zijn voor het project. De papers zijn terug te vinden in de map “Documentatie/Papers” onder </w:t>
+        <w:t xml:space="preserve">In samenwerking met Isa Isaku gemaakt. Voor dit issue is er gekeken naar verschillende soorten papers over LSD-SLAM met verschillende configuraties. Aan de hand van de papers begonnen wij globaal alle papers te lezen en selecteren welke papers potentiële kandidaten zijn voor het project. De papers zijn terug te vinden in de map “Documentatie/Papers” onder </w:t>
       </w:r>
       <w:hyperlink r:id="rId5" w:history="1">
         <w:r>
@@ -76,23 +68,7 @@
         </w:numPr>
       </w:pPr>
       <w:r>
-        <w:t xml:space="preserve">In samenwerking met Isa </w:t>
-      </w:r>
-      <w:proofErr w:type="spellStart"/>
-      <w:r>
-        <w:t>Isaku</w:t>
-      </w:r>
-      <w:proofErr w:type="spellEnd"/>
-      <w:r>
-        <w:t xml:space="preserve"> en Jeroen </w:t>
-      </w:r>
-      <w:proofErr w:type="spellStart"/>
-      <w:r>
-        <w:t>Vuurens</w:t>
-      </w:r>
-      <w:proofErr w:type="spellEnd"/>
-      <w:r>
-        <w:t xml:space="preserve"> gemaakt. Na issue 5 is er geprobeerd om de werking van het LSD-SLAM-algoritme de begrijpen en in zicht te brengen. Dit is gedaan door het maken van een korte samenvatting van alle belangrijke papers. De samenvatting is terug te vinden in de map </w:t>
+        <w:t xml:space="preserve">In samenwerking met Isa Isaku en Jeroen Vuurens gemaakt. Na issue 5 is er geprobeerd om de werking van het LSD-SLAM-algoritme de begrijpen en in zicht te brengen. Dit is gedaan door het maken van een korte samenvatting van alle belangrijke papers. De samenvatting is terug te vinden in de map </w:t>
       </w:r>
       <w:hyperlink r:id="rId6" w:history="1">
         <w:r>
@@ -141,8 +117,6 @@
           <w:t>“ORB-SLAM2”</w:t>
         </w:r>
       </w:hyperlink>
-      <w:bookmarkStart w:id="0" w:name="_GoBack"/>
-      <w:bookmarkEnd w:id="0"/>
       <w:r>
         <w:t xml:space="preserve"> terug te vinden. Om de werking ervan te vereenvoudigen is er tevens een samenvatting gemaakt om het ORB-SLAM2 algoritme uit te leggen. Deze samenvatting is terug te vinden in de map </w:t>
       </w:r>
@@ -180,23 +154,7 @@
         </w:numPr>
       </w:pPr>
       <w:r>
-        <w:t xml:space="preserve">In samenwerking met Chris Ros, </w:t>
-      </w:r>
-      <w:proofErr w:type="spellStart"/>
-      <w:r>
-        <w:t>Daniello</w:t>
-      </w:r>
-      <w:proofErr w:type="spellEnd"/>
-      <w:r>
-        <w:t xml:space="preserve"> </w:t>
-      </w:r>
-      <w:proofErr w:type="spellStart"/>
-      <w:r>
-        <w:t>Doran</w:t>
-      </w:r>
-      <w:proofErr w:type="spellEnd"/>
-      <w:r>
-        <w:t xml:space="preserve"> en Jeffrey van Hoven gemaakt. Tijdens de tweede sprint zijn er door ons camera beelden gemaakt van de slinger. Dit werd gedaan omdat wij het ORB-SLAM2 algoritme wilden uitproberen op een eigen dataset. Voordat deze camera’s de juiste opnames konden maken moest er door middel van een kalibratietool van ROS (Robot Operating System) de camera’s gekalibreerd worden. De camera beelden zijn geschoten door middel van het monteren van twee webcams op een trolley en dan een video opname te maken terwijl er door de gang werd gereden. Alle documentatie hiervan is in de map </w:t>
+        <w:t xml:space="preserve">In samenwerking met Chris Ros, Daniello Doran en Jeffrey van Hoven gemaakt. Tijdens de tweede sprint zijn er door ons camera beelden gemaakt van de slinger. Dit werd gedaan omdat wij het ORB-SLAM2 algoritme wilden uitproberen op een eigen dataset. Voordat deze camera’s de juiste opnames konden maken moest er door middel van een kalibratietool van ROS (Robot Operating System) de camera’s gekalibreerd worden. De camera beelden zijn geschoten door middel van het monteren van twee webcams op een trolley en dan een video opname te maken terwijl er door de gang werd gereden. Alle documentatie hiervan is in de map </w:t>
       </w:r>
       <w:hyperlink r:id="rId9" w:history="1">
         <w:r>
@@ -220,6 +178,10 @@
     <w:p/>
     <w:p/>
     <w:p>
+      <w:bookmarkStart w:id="0" w:name="_GoBack"/>
+      <w:bookmarkEnd w:id="0"/>
+    </w:p>
+    <w:p>
       <w:pPr>
         <w:pStyle w:val="ListParagraph"/>
         <w:numPr>
@@ -228,6 +190,7 @@
         </w:numPr>
       </w:pPr>
       <w:r>
+        <w:lastRenderedPageBreak/>
         <w:t>Issue 37: REMODE-onderzoek</w:t>
       </w:r>
     </w:p>
@@ -240,16 +203,32 @@
         </w:numPr>
       </w:pPr>
       <w:r>
-        <w:lastRenderedPageBreak/>
-        <w:t>In samenwerking met Said (Achternaam) gemaakt. Om de werking van REMODE te begrijpen is er gekeken naar het volgende paper in de map “</w:t>
-      </w:r>
-      <w:r>
-        <w:t>REMODE</w:t>
-      </w:r>
-      <w:r>
-        <w:t xml:space="preserve">”. Vervolgens is er een beknopte samenvatting gemaakt om REMODE eenvoudig uit te leggen. Dit document is terug te vinden in de map </w:t>
+        <w:t xml:space="preserve">In samenwerking met Said (Achternaam) gemaakt. Om de werking van REMODE te begrijpen is er gekeken naar het volgende paper in de map </w:t>
       </w:r>
       <w:hyperlink r:id="rId10" w:history="1">
+        <w:r>
+          <w:rPr>
+            <w:rStyle w:val="Hyperlink"/>
+          </w:rPr>
+          <w:t>“</w:t>
+        </w:r>
+        <w:r>
+          <w:rPr>
+            <w:rStyle w:val="Hyperlink"/>
+          </w:rPr>
+          <w:t>REMODE</w:t>
+        </w:r>
+        <w:r>
+          <w:rPr>
+            <w:rStyle w:val="Hyperlink"/>
+          </w:rPr>
+          <w:t>”</w:t>
+        </w:r>
+      </w:hyperlink>
+      <w:r>
+        <w:t xml:space="preserve">. Vervolgens is er een beknopte samenvatting gemaakt om REMODE eenvoudig uit te leggen. Dit document is terug te vinden in de map </w:t>
+      </w:r>
+      <w:hyperlink r:id="rId11" w:history="1">
         <w:r>
           <w:rPr>
             <w:rStyle w:val="Hyperlink"/>
@@ -271,15 +250,7 @@
         </w:numPr>
       </w:pPr>
       <w:r>
-        <w:t>Issue 51: ORB2 extracten points naar .</w:t>
-      </w:r>
-      <w:proofErr w:type="spellStart"/>
-      <w:r>
-        <w:t>csv</w:t>
-      </w:r>
-      <w:proofErr w:type="spellEnd"/>
-      <w:r>
-        <w:t xml:space="preserve"> file </w:t>
+        <w:t xml:space="preserve">Issue 51: ORB2 extracten points naar .csv file </w:t>
       </w:r>
     </w:p>
     <w:p>
@@ -291,45 +262,13 @@
         </w:numPr>
       </w:pPr>
       <w:r>
-        <w:t xml:space="preserve">In samenwerking met </w:t>
-      </w:r>
-      <w:proofErr w:type="spellStart"/>
-      <w:r>
-        <w:t>Daniello</w:t>
-      </w:r>
-      <w:proofErr w:type="spellEnd"/>
+        <w:t>In samenwerking met Daniello Doran is dit issue opgeleverd. Er is samen gekeken naar een reeds bestaande methode die het mogelijk maakte om een map te kunnen extraheren van de KITTI-dataset in ORB-SLAM2. Deze methode is herschreven om de</w:t>
+      </w:r>
       <w:r>
         <w:t xml:space="preserve"> </w:t>
       </w:r>
-      <w:proofErr w:type="spellStart"/>
-      <w:r>
-        <w:t>Doran</w:t>
-      </w:r>
-      <w:proofErr w:type="spellEnd"/>
-      <w:r>
-        <w:t xml:space="preserve"> is dit issue opgeleverd. Er is samen gekeken naar een reeds bestaande methode die het mogelijk maakte om een map te kunnen extraheren van de KITTI-dataset in ORB-SLAM2. Deze methode is herschreven om de</w:t>
-      </w:r>
-      <w:r>
-        <w:t xml:space="preserve"> </w:t>
-      </w:r>
-      <w:r>
-        <w:t xml:space="preserve">map points (x, y, </w:t>
-      </w:r>
-      <w:proofErr w:type="spellStart"/>
-      <w:r>
-        <w:t>z</w:t>
-      </w:r>
-      <w:proofErr w:type="spellEnd"/>
-      <w:r>
-        <w:t>-coördinaten) te extracten naar een .</w:t>
-      </w:r>
-      <w:proofErr w:type="spellStart"/>
-      <w:r>
-        <w:t>csv</w:t>
-      </w:r>
-      <w:proofErr w:type="spellEnd"/>
-      <w:r>
-        <w:t xml:space="preserve"> bestand. </w:t>
+      <w:r>
+        <w:t xml:space="preserve">map points (x, y, z-coördinaten) te extracten naar een .csv bestand. </w:t>
       </w:r>
     </w:p>
     <w:p/>
@@ -342,15 +281,7 @@
         </w:numPr>
       </w:pPr>
       <w:r>
-        <w:t xml:space="preserve">Issue 55: Object </w:t>
-      </w:r>
-      <w:proofErr w:type="spellStart"/>
-      <w:r>
-        <w:t>detection</w:t>
-      </w:r>
-      <w:proofErr w:type="spellEnd"/>
-      <w:r>
-        <w:t xml:space="preserve"> papers lezen</w:t>
+        <w:t>Issue 55: Object detection papers lezen</w:t>
       </w:r>
     </w:p>
     <w:p>
@@ -362,83 +293,24 @@
         </w:numPr>
       </w:pPr>
       <w:r>
-        <w:t xml:space="preserve">Alle geroepsleden moesten de Object </w:t>
-      </w:r>
-      <w:proofErr w:type="spellStart"/>
-      <w:r>
-        <w:t>Detection</w:t>
-      </w:r>
-      <w:proofErr w:type="spellEnd"/>
-      <w:r>
-        <w:t xml:space="preserve"> papers lezen die wij voor de close reading sessie hadden gekozen. De twee papers zijn hier te vinden in de map “Documentatie/Papers” onder </w:t>
-      </w:r>
-      <w:hyperlink r:id="rId11" w:history="1">
+        <w:t xml:space="preserve">Alle geroepsleden moesten de Object Detection papers lezen die wij voor de close reading sessie hadden gekozen. De twee papers zijn hier te vinden in de map “Documentatie/Papers” onder </w:t>
+      </w:r>
+      <w:hyperlink r:id="rId12" w:history="1">
         <w:r>
           <w:rPr>
             <w:rStyle w:val="Hyperlink"/>
           </w:rPr>
-          <w:t xml:space="preserve">“Real Time Object </w:t>
-        </w:r>
-        <w:proofErr w:type="spellStart"/>
-        <w:r>
-          <w:rPr>
-            <w:rStyle w:val="Hyperlink"/>
-          </w:rPr>
-          <w:t>Detection</w:t>
-        </w:r>
-        <w:proofErr w:type="spellEnd"/>
-        <w:r>
-          <w:rPr>
-            <w:rStyle w:val="Hyperlink"/>
-          </w:rPr>
-          <w:t>”</w:t>
+          <w:t>“Real Time Object Detection”</w:t>
         </w:r>
       </w:hyperlink>
       <w:r>
         <w:t xml:space="preserve"> met respectievelijk de bestanden “</w:t>
       </w:r>
-      <w:proofErr w:type="spellStart"/>
-      <w:r>
-        <w:t>mustafah</w:t>
-      </w:r>
-      <w:proofErr w:type="spellEnd"/>
-      <w:r>
-        <w:t xml:space="preserve"> 2012 </w:t>
-      </w:r>
-      <w:r>
-        <w:t xml:space="preserve">Stereo </w:t>
-      </w:r>
-      <w:proofErr w:type="spellStart"/>
-      <w:r>
-        <w:t>vision</w:t>
-      </w:r>
-      <w:proofErr w:type="spellEnd"/>
-      <w:r>
-        <w:t xml:space="preserve"> images…” &amp; “</w:t>
-      </w:r>
-      <w:proofErr w:type="spellStart"/>
-      <w:r>
-        <w:t>You</w:t>
-      </w:r>
-      <w:proofErr w:type="spellEnd"/>
-      <w:r>
-        <w:t xml:space="preserve"> </w:t>
-      </w:r>
-      <w:proofErr w:type="spellStart"/>
-      <w:r>
-        <w:t>Only</w:t>
-      </w:r>
-      <w:proofErr w:type="spellEnd"/>
-      <w:r>
-        <w:t xml:space="preserve"> Look </w:t>
-      </w:r>
-      <w:proofErr w:type="spellStart"/>
-      <w:r>
-        <w:t>Once</w:t>
-      </w:r>
-      <w:proofErr w:type="spellEnd"/>
-      <w:r>
-        <w:t>…”.</w:t>
+      <w:r>
+        <w:t xml:space="preserve">mustafah 2012 </w:t>
+      </w:r>
+      <w:r>
+        <w:t>Stereo vision images…” &amp; “You Only Look Once…”.</w:t>
       </w:r>
     </w:p>
     <w:p/>
@@ -463,31 +335,7 @@
         </w:numPr>
       </w:pPr>
       <w:r>
-        <w:t xml:space="preserve">In samenwerking met </w:t>
-      </w:r>
-      <w:proofErr w:type="spellStart"/>
-      <w:r>
-        <w:t>Daniello</w:t>
-      </w:r>
-      <w:proofErr w:type="spellEnd"/>
-      <w:r>
-        <w:t xml:space="preserve"> </w:t>
-      </w:r>
-      <w:proofErr w:type="spellStart"/>
-      <w:r>
-        <w:t>Doran</w:t>
-      </w:r>
-      <w:proofErr w:type="spellEnd"/>
-      <w:r>
-        <w:t xml:space="preserve"> gemaakt. Er is een </w:t>
-      </w:r>
-      <w:proofErr w:type="spellStart"/>
-      <w:r>
-        <w:t>JavaDoc</w:t>
-      </w:r>
-      <w:proofErr w:type="spellEnd"/>
-      <w:r>
-        <w:t xml:space="preserve"> documentatie stijl aangehouden bij het documenteren van de methodes in de MapPoint.cc klasse. Er is gekeken naar de werking van alle methodes binnen de klasse en daaraan documentatie opgesteld. Ook zijn de eventuele parameters die aanwezig waren en het resultaat wat de methode oplevert gedocumenteerd. </w:t>
+        <w:t xml:space="preserve">In samenwerking met Daniello Doran gemaakt. Er is een JavaDoc documentatie stijl aangehouden bij het documenteren van de methodes in de MapPoint.cc klasse. Er is gekeken naar de werking van alle methodes binnen de klasse en daaraan documentatie opgesteld. Ook zijn de eventuele parameters die aanwezig waren en het resultaat wat de methode oplevert gedocumenteerd. </w:t>
       </w:r>
     </w:p>
     <w:p/>

</xml_diff>

<commit_message>
Updated portfolio with the latest issues and progress in the online assignments.
</commit_message>
<xml_diff>
--- a/GitHub Issues/GitHub - Issues.docx
+++ b/GitHub Issues/GitHub - Issues.docx
@@ -32,7 +32,15 @@
         </w:numPr>
       </w:pPr>
       <w:r>
-        <w:t xml:space="preserve">In samenwerking met Isa Isaku gemaakt. Voor dit issue is er gekeken naar verschillende soorten papers over LSD-SLAM met verschillende configuraties. Aan de hand van de papers begonnen wij globaal alle papers te lezen en selecteren welke papers potentiële kandidaten zijn voor het project. De papers zijn terug te vinden in de map “Documentatie/Papers” onder </w:t>
+        <w:t xml:space="preserve">In samenwerking met Isa </w:t>
+      </w:r>
+      <w:proofErr w:type="spellStart"/>
+      <w:r>
+        <w:t>Isaku</w:t>
+      </w:r>
+      <w:proofErr w:type="spellEnd"/>
+      <w:r>
+        <w:t xml:space="preserve"> gemaakt. Voor dit issue is er gekeken naar verschillende soorten papers over LSD-SLAM met verschillende configuraties. Aan de hand van de papers begonnen wij globaal alle papers te lezen en selecteren welke papers potentiële kandidaten zijn voor het project. De papers zijn terug te vinden in de map “Documentatie/Papers” onder </w:t>
       </w:r>
       <w:hyperlink r:id="rId5" w:history="1">
         <w:r>
@@ -68,7 +76,23 @@
         </w:numPr>
       </w:pPr>
       <w:r>
-        <w:t xml:space="preserve">In samenwerking met Isa Isaku en Jeroen Vuurens gemaakt. Na issue 5 is er geprobeerd om de werking van het LSD-SLAM-algoritme de begrijpen en in zicht te brengen. Dit is gedaan door het maken van een korte samenvatting van alle belangrijke papers. De samenvatting is terug te vinden in de map </w:t>
+        <w:t xml:space="preserve">In samenwerking met Isa </w:t>
+      </w:r>
+      <w:proofErr w:type="spellStart"/>
+      <w:r>
+        <w:t>Isaku</w:t>
+      </w:r>
+      <w:proofErr w:type="spellEnd"/>
+      <w:r>
+        <w:t xml:space="preserve"> en Jeroen </w:t>
+      </w:r>
+      <w:proofErr w:type="spellStart"/>
+      <w:r>
+        <w:t>Vuurens</w:t>
+      </w:r>
+      <w:proofErr w:type="spellEnd"/>
+      <w:r>
+        <w:t xml:space="preserve"> gemaakt. Na issue 5 is er geprobeerd om de werking van het LSD-SLAM-algoritme de begrijpen en in zicht te brengen. Dit is gedaan door het maken van een korte samenvatting van alle belangrijke papers. De samenvatting is terug te vinden in de map </w:t>
       </w:r>
       <w:hyperlink r:id="rId6" w:history="1">
         <w:r>
@@ -154,7 +178,23 @@
         </w:numPr>
       </w:pPr>
       <w:r>
-        <w:t xml:space="preserve">In samenwerking met Chris Ros, Daniello Doran en Jeffrey van Hoven gemaakt. Tijdens de tweede sprint zijn er door ons camera beelden gemaakt van de slinger. Dit werd gedaan omdat wij het ORB-SLAM2 algoritme wilden uitproberen op een eigen dataset. Voordat deze camera’s de juiste opnames konden maken moest er door middel van een kalibratietool van ROS (Robot Operating System) de camera’s gekalibreerd worden. De camera beelden zijn geschoten door middel van het monteren van twee webcams op een trolley en dan een video opname te maken terwijl er door de gang werd gereden. Alle documentatie hiervan is in de map </w:t>
+        <w:t xml:space="preserve">In samenwerking met Chris Ros, </w:t>
+      </w:r>
+      <w:proofErr w:type="spellStart"/>
+      <w:r>
+        <w:t>Daniello</w:t>
+      </w:r>
+      <w:proofErr w:type="spellEnd"/>
+      <w:r>
+        <w:t xml:space="preserve"> </w:t>
+      </w:r>
+      <w:proofErr w:type="spellStart"/>
+      <w:r>
+        <w:t>Doran</w:t>
+      </w:r>
+      <w:proofErr w:type="spellEnd"/>
+      <w:r>
+        <w:t xml:space="preserve"> en Jeffrey van Hoven gemaakt. Tijdens de tweede sprint zijn er door ons camera beelden gemaakt van de slinger. Dit werd gedaan omdat wij het ORB-SLAM2 algoritme wilden uitproberen op een eigen dataset. Voordat deze camera’s de juiste opnames konden maken moest er door middel van een kalibratietool van ROS (Robot Operating System) de camera’s gekalibreerd worden. De camera beelden zijn geschoten door middel van het monteren van twee webcams op een trolley en dan een video opname te maken terwijl er door de gang werd gereden. Alle documentatie hiervan is in de map </w:t>
       </w:r>
       <w:hyperlink r:id="rId9" w:history="1">
         <w:r>
@@ -177,168 +217,586 @@
     <w:p/>
     <w:p/>
     <w:p/>
+    <w:p/>
+    <w:p>
+      <w:pPr>
+        <w:pStyle w:val="ListParagraph"/>
+        <w:numPr>
+          <w:ilvl w:val="0"/>
+          <w:numId w:val="1"/>
+        </w:numPr>
+      </w:pPr>
+      <w:r>
+        <w:lastRenderedPageBreak/>
+        <w:t>Issue 37: REMODE-onderzoek</w:t>
+      </w:r>
+    </w:p>
+    <w:p>
+      <w:pPr>
+        <w:pStyle w:val="ListParagraph"/>
+        <w:numPr>
+          <w:ilvl w:val="1"/>
+          <w:numId w:val="1"/>
+        </w:numPr>
+      </w:pPr>
+      <w:r>
+        <w:t xml:space="preserve">In samenwerking met Said (Achternaam) gemaakt. Om de werking van REMODE te begrijpen is er gekeken naar het volgende paper in de map </w:t>
+      </w:r>
+      <w:hyperlink r:id="rId10" w:history="1">
+        <w:r>
+          <w:rPr>
+            <w:rStyle w:val="Hyperlink"/>
+          </w:rPr>
+          <w:t>“</w:t>
+        </w:r>
+        <w:r>
+          <w:rPr>
+            <w:rStyle w:val="Hyperlink"/>
+          </w:rPr>
+          <w:t>REMODE</w:t>
+        </w:r>
+        <w:r>
+          <w:rPr>
+            <w:rStyle w:val="Hyperlink"/>
+          </w:rPr>
+          <w:t>”</w:t>
+        </w:r>
+      </w:hyperlink>
+      <w:r>
+        <w:t xml:space="preserve">. Vervolgens is er een beknopte samenvatting gemaakt om REMODE eenvoudig uit te leggen. Dit document is terug te vinden in de map </w:t>
+      </w:r>
+      <w:hyperlink r:id="rId11" w:history="1">
+        <w:r>
+          <w:rPr>
+            <w:rStyle w:val="Hyperlink"/>
+          </w:rPr>
+          <w:t>“Issues”</w:t>
+        </w:r>
+      </w:hyperlink>
+      <w:r>
+        <w:t xml:space="preserve"> met als titel “Issue 37 – REMODE-onderzoek”.</w:t>
+      </w:r>
+    </w:p>
+    <w:p/>
+    <w:p>
+      <w:pPr>
+        <w:pStyle w:val="ListParagraph"/>
+        <w:numPr>
+          <w:ilvl w:val="0"/>
+          <w:numId w:val="1"/>
+        </w:numPr>
+      </w:pPr>
+      <w:r>
+        <w:t>Issue 51: ORB2 extracten points naar .</w:t>
+      </w:r>
+      <w:proofErr w:type="spellStart"/>
+      <w:r>
+        <w:t>csv</w:t>
+      </w:r>
+      <w:proofErr w:type="spellEnd"/>
+      <w:r>
+        <w:t xml:space="preserve"> file </w:t>
+      </w:r>
+    </w:p>
+    <w:p>
+      <w:pPr>
+        <w:pStyle w:val="ListParagraph"/>
+        <w:numPr>
+          <w:ilvl w:val="1"/>
+          <w:numId w:val="1"/>
+        </w:numPr>
+      </w:pPr>
+      <w:r>
+        <w:t xml:space="preserve">In samenwerking met </w:t>
+      </w:r>
+      <w:proofErr w:type="spellStart"/>
+      <w:r>
+        <w:t>Daniello</w:t>
+      </w:r>
+      <w:proofErr w:type="spellEnd"/>
+      <w:r>
+        <w:t xml:space="preserve"> </w:t>
+      </w:r>
+      <w:proofErr w:type="spellStart"/>
+      <w:r>
+        <w:t>Doran</w:t>
+      </w:r>
+      <w:proofErr w:type="spellEnd"/>
+      <w:r>
+        <w:t xml:space="preserve"> is dit issue opgeleverd. Er is samen gekeken naar een reeds bestaande methode die het mogelijk maakte om een map te kunnen extraheren van de KITTI-dataset in ORB-SLAM2. Deze methode is herschreven om de</w:t>
+      </w:r>
+      <w:r>
+        <w:t xml:space="preserve"> </w:t>
+      </w:r>
+      <w:r>
+        <w:t xml:space="preserve">map points (x, y, </w:t>
+      </w:r>
+      <w:proofErr w:type="spellStart"/>
+      <w:r>
+        <w:t>z</w:t>
+      </w:r>
+      <w:proofErr w:type="spellEnd"/>
+      <w:r>
+        <w:t>-coördinaten) te extracten naar een .</w:t>
+      </w:r>
+      <w:proofErr w:type="spellStart"/>
+      <w:r>
+        <w:t>csv</w:t>
+      </w:r>
+      <w:proofErr w:type="spellEnd"/>
+      <w:r>
+        <w:t xml:space="preserve"> bestand. </w:t>
+      </w:r>
+    </w:p>
+    <w:p/>
+    <w:p>
+      <w:pPr>
+        <w:pStyle w:val="ListParagraph"/>
+        <w:numPr>
+          <w:ilvl w:val="0"/>
+          <w:numId w:val="1"/>
+        </w:numPr>
+      </w:pPr>
+      <w:r>
+        <w:t xml:space="preserve">Issue 55: Object </w:t>
+      </w:r>
+      <w:proofErr w:type="spellStart"/>
+      <w:r>
+        <w:t>detection</w:t>
+      </w:r>
+      <w:proofErr w:type="spellEnd"/>
+      <w:r>
+        <w:t xml:space="preserve"> papers lezen</w:t>
+      </w:r>
+    </w:p>
+    <w:p>
+      <w:pPr>
+        <w:pStyle w:val="ListParagraph"/>
+        <w:numPr>
+          <w:ilvl w:val="1"/>
+          <w:numId w:val="1"/>
+        </w:numPr>
+      </w:pPr>
+      <w:r>
+        <w:t xml:space="preserve">Alle geroepsleden moesten de Object </w:t>
+      </w:r>
+      <w:proofErr w:type="spellStart"/>
+      <w:r>
+        <w:t>Detection</w:t>
+      </w:r>
+      <w:proofErr w:type="spellEnd"/>
+      <w:r>
+        <w:t xml:space="preserve"> papers lezen die wij voor de close reading sessie hadden gekozen. De twee papers zijn hier te vinden in de map “Documentatie/Papers” onder </w:t>
+      </w:r>
+      <w:hyperlink r:id="rId12" w:history="1">
+        <w:r>
+          <w:rPr>
+            <w:rStyle w:val="Hyperlink"/>
+          </w:rPr>
+          <w:t>“Real Time</w:t>
+        </w:r>
+        <w:r>
+          <w:rPr>
+            <w:rStyle w:val="Hyperlink"/>
+          </w:rPr>
+          <w:t xml:space="preserve"> </w:t>
+        </w:r>
+        <w:r>
+          <w:rPr>
+            <w:rStyle w:val="Hyperlink"/>
+          </w:rPr>
+          <w:t xml:space="preserve">Object </w:t>
+        </w:r>
+        <w:proofErr w:type="spellStart"/>
+        <w:r>
+          <w:rPr>
+            <w:rStyle w:val="Hyperlink"/>
+          </w:rPr>
+          <w:t>Detection</w:t>
+        </w:r>
+        <w:proofErr w:type="spellEnd"/>
+        <w:r>
+          <w:rPr>
+            <w:rStyle w:val="Hyperlink"/>
+          </w:rPr>
+          <w:t>”</w:t>
+        </w:r>
+      </w:hyperlink>
+      <w:r>
+        <w:t xml:space="preserve"> met respectievelijk de bestanden “</w:t>
+      </w:r>
+      <w:proofErr w:type="spellStart"/>
+      <w:r>
+        <w:t>mustafah</w:t>
+      </w:r>
+      <w:proofErr w:type="spellEnd"/>
+      <w:r>
+        <w:t xml:space="preserve"> 2012 </w:t>
+      </w:r>
+      <w:r>
+        <w:t xml:space="preserve">Stereo </w:t>
+      </w:r>
+      <w:proofErr w:type="spellStart"/>
+      <w:r>
+        <w:t>vision</w:t>
+      </w:r>
+      <w:proofErr w:type="spellEnd"/>
+      <w:r>
+        <w:t xml:space="preserve"> images…” &amp; “</w:t>
+      </w:r>
+      <w:proofErr w:type="spellStart"/>
+      <w:r>
+        <w:t>You</w:t>
+      </w:r>
+      <w:proofErr w:type="spellEnd"/>
+      <w:r>
+        <w:t xml:space="preserve"> </w:t>
+      </w:r>
+      <w:proofErr w:type="spellStart"/>
+      <w:r>
+        <w:t>Only</w:t>
+      </w:r>
+      <w:proofErr w:type="spellEnd"/>
+      <w:r>
+        <w:t xml:space="preserve"> Look </w:t>
+      </w:r>
+      <w:proofErr w:type="spellStart"/>
+      <w:r>
+        <w:t>Once</w:t>
+      </w:r>
+      <w:proofErr w:type="spellEnd"/>
+      <w:r>
+        <w:t>…”.</w:t>
+      </w:r>
+    </w:p>
+    <w:p/>
+    <w:p>
+      <w:pPr>
+        <w:pStyle w:val="ListParagraph"/>
+        <w:numPr>
+          <w:ilvl w:val="0"/>
+          <w:numId w:val="1"/>
+        </w:numPr>
+      </w:pPr>
+      <w:r>
+        <w:t>Issue 58: Beschrijven datastructuur MapPoint in ORB-SLAM2</w:t>
+      </w:r>
+    </w:p>
+    <w:p>
+      <w:pPr>
+        <w:pStyle w:val="ListParagraph"/>
+        <w:numPr>
+          <w:ilvl w:val="1"/>
+          <w:numId w:val="1"/>
+        </w:numPr>
+      </w:pPr>
+      <w:r>
+        <w:t xml:space="preserve">In samenwerking met </w:t>
+      </w:r>
+      <w:proofErr w:type="spellStart"/>
+      <w:r>
+        <w:t>Daniello</w:t>
+      </w:r>
+      <w:proofErr w:type="spellEnd"/>
+      <w:r>
+        <w:t xml:space="preserve"> </w:t>
+      </w:r>
+      <w:proofErr w:type="spellStart"/>
+      <w:r>
+        <w:t>Doran</w:t>
+      </w:r>
+      <w:proofErr w:type="spellEnd"/>
+      <w:r>
+        <w:t xml:space="preserve"> gemaakt. Er is een </w:t>
+      </w:r>
+      <w:proofErr w:type="spellStart"/>
+      <w:r>
+        <w:t>JavaDoc</w:t>
+      </w:r>
+      <w:proofErr w:type="spellEnd"/>
+      <w:r>
+        <w:t xml:space="preserve"> documentatie stijl aangehouden bij het documenteren van de methodes in de MapPoint.cc klasse. Er is gekeken naar de werking van alle methodes binnen de klasse en daaraan documentatie opgesteld. Ook zijn de eventuele parameters die aanwezig waren en het resultaat wat de methode oplevert gedocumenteerd. </w:t>
+      </w:r>
+    </w:p>
+    <w:p/>
+    <w:p>
+      <w:pPr>
+        <w:pStyle w:val="ListParagraph"/>
+        <w:numPr>
+          <w:ilvl w:val="0"/>
+          <w:numId w:val="1"/>
+        </w:numPr>
+      </w:pPr>
+      <w:r>
+        <w:t xml:space="preserve">Issue 60: Beschrijven structuur </w:t>
+      </w:r>
+      <w:proofErr w:type="spellStart"/>
+      <w:r>
+        <w:t>KeyFrameDatabase</w:t>
+      </w:r>
+      <w:proofErr w:type="spellEnd"/>
+      <w:r>
+        <w:t xml:space="preserve"> in ORB2</w:t>
+      </w:r>
+    </w:p>
+    <w:p>
+      <w:pPr>
+        <w:pStyle w:val="ListParagraph"/>
+        <w:numPr>
+          <w:ilvl w:val="1"/>
+          <w:numId w:val="1"/>
+        </w:numPr>
+      </w:pPr>
+      <w:r>
+        <w:t xml:space="preserve">In samenwerking met </w:t>
+      </w:r>
+      <w:proofErr w:type="spellStart"/>
+      <w:r>
+        <w:t>Daniello</w:t>
+      </w:r>
+      <w:proofErr w:type="spellEnd"/>
+      <w:r>
+        <w:t xml:space="preserve"> </w:t>
+      </w:r>
+      <w:proofErr w:type="spellStart"/>
+      <w:r>
+        <w:t>Doran</w:t>
+      </w:r>
+      <w:proofErr w:type="spellEnd"/>
+      <w:r>
+        <w:t xml:space="preserve"> gemaakt. Er is een </w:t>
+      </w:r>
+      <w:proofErr w:type="spellStart"/>
+      <w:r>
+        <w:t>JavaDoc</w:t>
+      </w:r>
+      <w:proofErr w:type="spellEnd"/>
+      <w:r>
+        <w:t xml:space="preserve"> documentatie stijl aangehouden bij het documenteren van de methodes in de KeyFrameDatabase.cc klasse. Er is gekeken naar de werking van alle methodes binnen de klasse en daaraan documentatie opgesteld. Ook zijn de eventuele </w:t>
+      </w:r>
+      <w:r>
+        <w:t>parameters die aanwezig waren en het resultaat wat de methode oplevert gedocumenteerd.</w:t>
+      </w:r>
+    </w:p>
+    <w:p/>
+    <w:p>
+      <w:pPr>
+        <w:pStyle w:val="ListParagraph"/>
+        <w:numPr>
+          <w:ilvl w:val="0"/>
+          <w:numId w:val="1"/>
+        </w:numPr>
+      </w:pPr>
+      <w:r>
+        <w:t>Issue 72</w:t>
+      </w:r>
+      <w:r>
+        <w:t xml:space="preserve">: </w:t>
+      </w:r>
+      <w:r>
+        <w:t>Resultaten ORB2 bin exporteren</w:t>
+      </w:r>
+    </w:p>
+    <w:p>
+      <w:pPr>
+        <w:pStyle w:val="ListParagraph"/>
+        <w:numPr>
+          <w:ilvl w:val="1"/>
+          <w:numId w:val="1"/>
+        </w:numPr>
+      </w:pPr>
+      <w:r>
+        <w:t xml:space="preserve">In samenwerking met </w:t>
+      </w:r>
+      <w:proofErr w:type="spellStart"/>
+      <w:r>
+        <w:t>Daniello</w:t>
+      </w:r>
+      <w:proofErr w:type="spellEnd"/>
+      <w:r>
+        <w:t xml:space="preserve"> </w:t>
+      </w:r>
+      <w:proofErr w:type="spellStart"/>
+      <w:r>
+        <w:t>Doran</w:t>
+      </w:r>
+      <w:proofErr w:type="spellEnd"/>
+      <w:r>
+        <w:t xml:space="preserve"> gemaakt. Door in ORB_SLAM2 een sequentie aan foto’s in te laden en het algoritme erop te laten werken, wordt er door ORB een weergave getoond van de gevonden ORBS in de sequentie aan foto’s. Hiervan moest er een .bin bestand geëxporteerd worden wanneer het algoritme klaar was met de bevindingen. Het maken van de export vereiste dat de broncode aangepast moest worden, zodat er na de bevindingen van de </w:t>
+      </w:r>
+      <w:proofErr w:type="spellStart"/>
+      <w:r>
+        <w:t>orbs</w:t>
+      </w:r>
+      <w:proofErr w:type="spellEnd"/>
+      <w:r>
+        <w:t xml:space="preserve">, de .bin file geëxporteerd zou worden in een aangegeven map. </w:t>
+      </w:r>
+    </w:p>
+    <w:p/>
+    <w:p>
+      <w:pPr>
+        <w:pStyle w:val="ListParagraph"/>
+        <w:numPr>
+          <w:ilvl w:val="0"/>
+          <w:numId w:val="1"/>
+        </w:numPr>
+      </w:pPr>
+      <w:r>
+        <w:t>Issue 82</w:t>
+      </w:r>
+      <w:r>
+        <w:t xml:space="preserve">: </w:t>
+      </w:r>
+      <w:proofErr w:type="spellStart"/>
+      <w:r>
+        <w:t>Yolo</w:t>
+      </w:r>
+      <w:proofErr w:type="spellEnd"/>
+      <w:r>
+        <w:t xml:space="preserve"> training data verzamelen</w:t>
+      </w:r>
+    </w:p>
+    <w:p>
+      <w:pPr>
+        <w:pStyle w:val="ListParagraph"/>
+        <w:numPr>
+          <w:ilvl w:val="1"/>
+          <w:numId w:val="1"/>
+        </w:numPr>
+      </w:pPr>
+      <w:r>
+        <w:t xml:space="preserve">In samenwerking met Kevin van Veen gemaakt. Om </w:t>
+      </w:r>
+      <w:proofErr w:type="spellStart"/>
+      <w:r>
+        <w:t>Yolo</w:t>
+      </w:r>
+      <w:proofErr w:type="spellEnd"/>
+      <w:r>
+        <w:t xml:space="preserve"> te trainen moesten er zo veel mogelijke (Europese) datasets worden verzameld. Van de datasets moesten verschillende objecten aanwezig zijn (borden, stoplichten, verkeerstekens </w:t>
+      </w:r>
+      <w:proofErr w:type="spellStart"/>
+      <w:r>
+        <w:t>etc</w:t>
+      </w:r>
+      <w:proofErr w:type="spellEnd"/>
+      <w:r>
+        <w:t xml:space="preserve">). Bij deze datasets moest er ook een eventuele </w:t>
+      </w:r>
+      <w:proofErr w:type="spellStart"/>
+      <w:r>
+        <w:t>Ground</w:t>
+      </w:r>
+      <w:proofErr w:type="spellEnd"/>
+      <w:r>
+        <w:t xml:space="preserve"> </w:t>
+      </w:r>
+      <w:proofErr w:type="spellStart"/>
+      <w:r>
+        <w:t>Truth</w:t>
+      </w:r>
+      <w:proofErr w:type="spellEnd"/>
+      <w:r>
+        <w:t xml:space="preserve"> aanwezig zijn van de data die al gelabeld was. </w:t>
+      </w:r>
+      <w:r>
+        <w:t xml:space="preserve">Alle datasets met labels </w:t>
+      </w:r>
+      <w:r>
+        <w:t xml:space="preserve">moesten uiteindelijk ook op de server worden geüpload om er gebruik van te maken in de komende issues. </w:t>
+      </w:r>
+    </w:p>
+    <w:p/>
+    <w:p>
+      <w:pPr>
+        <w:pStyle w:val="ListParagraph"/>
+        <w:numPr>
+          <w:ilvl w:val="0"/>
+          <w:numId w:val="1"/>
+        </w:numPr>
+      </w:pPr>
+      <w:r>
+        <w:t>I</w:t>
+      </w:r>
+      <w:r>
+        <w:t>ssue 87</w:t>
+      </w:r>
+      <w:r>
+        <w:t>:</w:t>
+      </w:r>
+      <w:r>
+        <w:t xml:space="preserve"> Paper zoeken voor close reading sessie</w:t>
+      </w:r>
+    </w:p>
+    <w:p>
+      <w:pPr>
+        <w:pStyle w:val="ListParagraph"/>
+        <w:numPr>
+          <w:ilvl w:val="1"/>
+          <w:numId w:val="1"/>
+        </w:numPr>
+      </w:pPr>
+      <w:r>
+        <w:t>Voor de volgende close reading sessie moest er een paper gevonden worden over hoe er een semantische map ge</w:t>
+      </w:r>
+      <w:r>
+        <w:t xml:space="preserve">ëvalueerd kan worden. Hiervoor waren er twee potentiële papers gevonden. Deze papers zijn terug te vinden in de map “Documentatie/Papers” onder </w:t>
+      </w:r>
+      <w:hyperlink r:id="rId13" w:history="1">
+        <w:r>
+          <w:rPr>
+            <w:rStyle w:val="Hyperlink"/>
+          </w:rPr>
+          <w:t>“</w:t>
+        </w:r>
+        <w:proofErr w:type="spellStart"/>
+        <w:r>
+          <w:rPr>
+            <w:rStyle w:val="Hyperlink"/>
+          </w:rPr>
+          <w:t>Semantic</w:t>
+        </w:r>
+        <w:proofErr w:type="spellEnd"/>
+        <w:r>
+          <w:rPr>
+            <w:rStyle w:val="Hyperlink"/>
+          </w:rPr>
+          <w:t xml:space="preserve"> Map Evaluation</w:t>
+        </w:r>
+        <w:r>
+          <w:rPr>
+            <w:rStyle w:val="Hyperlink"/>
+          </w:rPr>
+          <w:t xml:space="preserve"> Papers</w:t>
+        </w:r>
+        <w:r>
+          <w:rPr>
+            <w:rStyle w:val="Hyperlink"/>
+          </w:rPr>
+          <w:t>”</w:t>
+        </w:r>
+      </w:hyperlink>
+      <w:r>
+        <w:t xml:space="preserve"> met als bestandsnamen respectievelijk “</w:t>
+      </w:r>
+      <w:r>
+        <w:t>14-iser</w:t>
+      </w:r>
+      <w:r>
+        <w:t>” en “</w:t>
+      </w:r>
+      <w:r>
+        <w:t>1606.03719</w:t>
+      </w:r>
+      <w:r>
+        <w:t>”.</w:t>
+      </w:r>
+    </w:p>
     <w:p>
       <w:bookmarkStart w:id="0" w:name="_GoBack"/>
       <w:bookmarkEnd w:id="0"/>
     </w:p>
-    <w:p>
-      <w:pPr>
-        <w:pStyle w:val="ListParagraph"/>
-        <w:numPr>
-          <w:ilvl w:val="0"/>
-          <w:numId w:val="1"/>
-        </w:numPr>
-      </w:pPr>
-      <w:r>
-        <w:lastRenderedPageBreak/>
-        <w:t>Issue 37: REMODE-onderzoek</w:t>
-      </w:r>
-    </w:p>
-    <w:p>
-      <w:pPr>
-        <w:pStyle w:val="ListParagraph"/>
-        <w:numPr>
-          <w:ilvl w:val="1"/>
-          <w:numId w:val="1"/>
-        </w:numPr>
-      </w:pPr>
-      <w:r>
-        <w:t xml:space="preserve">In samenwerking met Said (Achternaam) gemaakt. Om de werking van REMODE te begrijpen is er gekeken naar het volgende paper in de map </w:t>
-      </w:r>
-      <w:hyperlink r:id="rId10" w:history="1">
-        <w:r>
-          <w:rPr>
-            <w:rStyle w:val="Hyperlink"/>
-          </w:rPr>
-          <w:t>“</w:t>
-        </w:r>
-        <w:r>
-          <w:rPr>
-            <w:rStyle w:val="Hyperlink"/>
-          </w:rPr>
-          <w:t>REMODE</w:t>
-        </w:r>
-        <w:r>
-          <w:rPr>
-            <w:rStyle w:val="Hyperlink"/>
-          </w:rPr>
-          <w:t>”</w:t>
-        </w:r>
-      </w:hyperlink>
-      <w:r>
-        <w:t xml:space="preserve">. Vervolgens is er een beknopte samenvatting gemaakt om REMODE eenvoudig uit te leggen. Dit document is terug te vinden in de map </w:t>
-      </w:r>
-      <w:hyperlink r:id="rId11" w:history="1">
-        <w:r>
-          <w:rPr>
-            <w:rStyle w:val="Hyperlink"/>
-          </w:rPr>
-          <w:t>“Issues”</w:t>
-        </w:r>
-      </w:hyperlink>
-      <w:r>
-        <w:t xml:space="preserve"> met als titel “Issue 37 – REMODE-onderzoek”.</w:t>
-      </w:r>
-    </w:p>
-    <w:p/>
-    <w:p>
-      <w:pPr>
-        <w:pStyle w:val="ListParagraph"/>
-        <w:numPr>
-          <w:ilvl w:val="0"/>
-          <w:numId w:val="1"/>
-        </w:numPr>
-      </w:pPr>
-      <w:r>
-        <w:t xml:space="preserve">Issue 51: ORB2 extracten points naar .csv file </w:t>
-      </w:r>
-    </w:p>
-    <w:p>
-      <w:pPr>
-        <w:pStyle w:val="ListParagraph"/>
-        <w:numPr>
-          <w:ilvl w:val="1"/>
-          <w:numId w:val="1"/>
-        </w:numPr>
-      </w:pPr>
-      <w:r>
-        <w:t>In samenwerking met Daniello Doran is dit issue opgeleverd. Er is samen gekeken naar een reeds bestaande methode die het mogelijk maakte om een map te kunnen extraheren van de KITTI-dataset in ORB-SLAM2. Deze methode is herschreven om de</w:t>
-      </w:r>
-      <w:r>
-        <w:t xml:space="preserve"> </w:t>
-      </w:r>
-      <w:r>
-        <w:t xml:space="preserve">map points (x, y, z-coördinaten) te extracten naar een .csv bestand. </w:t>
-      </w:r>
-    </w:p>
-    <w:p/>
-    <w:p>
-      <w:pPr>
-        <w:pStyle w:val="ListParagraph"/>
-        <w:numPr>
-          <w:ilvl w:val="0"/>
-          <w:numId w:val="1"/>
-        </w:numPr>
-      </w:pPr>
-      <w:r>
-        <w:t>Issue 55: Object detection papers lezen</w:t>
-      </w:r>
-    </w:p>
-    <w:p>
-      <w:pPr>
-        <w:pStyle w:val="ListParagraph"/>
-        <w:numPr>
-          <w:ilvl w:val="1"/>
-          <w:numId w:val="1"/>
-        </w:numPr>
-      </w:pPr>
-      <w:r>
-        <w:t xml:space="preserve">Alle geroepsleden moesten de Object Detection papers lezen die wij voor de close reading sessie hadden gekozen. De twee papers zijn hier te vinden in de map “Documentatie/Papers” onder </w:t>
-      </w:r>
-      <w:hyperlink r:id="rId12" w:history="1">
-        <w:r>
-          <w:rPr>
-            <w:rStyle w:val="Hyperlink"/>
-          </w:rPr>
-          <w:t>“Real Time Object Detection”</w:t>
-        </w:r>
-      </w:hyperlink>
-      <w:r>
-        <w:t xml:space="preserve"> met respectievelijk de bestanden “</w:t>
-      </w:r>
-      <w:r>
-        <w:t xml:space="preserve">mustafah 2012 </w:t>
-      </w:r>
-      <w:r>
-        <w:t>Stereo vision images…” &amp; “You Only Look Once…”.</w:t>
-      </w:r>
-    </w:p>
-    <w:p/>
-    <w:p>
-      <w:pPr>
-        <w:pStyle w:val="ListParagraph"/>
-        <w:numPr>
-          <w:ilvl w:val="0"/>
-          <w:numId w:val="1"/>
-        </w:numPr>
-      </w:pPr>
-      <w:r>
-        <w:t>Issue 58: Beschrijven datastructuur MapPoint in ORB-SLAM2</w:t>
-      </w:r>
-    </w:p>
-    <w:p>
-      <w:pPr>
-        <w:pStyle w:val="ListParagraph"/>
-        <w:numPr>
-          <w:ilvl w:val="1"/>
-          <w:numId w:val="1"/>
-        </w:numPr>
-      </w:pPr>
-      <w:r>
-        <w:t xml:space="preserve">In samenwerking met Daniello Doran gemaakt. Er is een JavaDoc documentatie stijl aangehouden bij het documenteren van de methodes in de MapPoint.cc klasse. Er is gekeken naar de werking van alle methodes binnen de klasse en daaraan documentatie opgesteld. Ook zijn de eventuele parameters die aanwezig waren en het resultaat wat de methode oplevert gedocumenteerd. </w:t>
-      </w:r>
-    </w:p>
-    <w:p/>
     <w:p>
       <w:pPr>
         <w:pStyle w:val="ListParagraph"/>
@@ -983,6 +1441,18 @@
       <w:u w:val="single"/>
     </w:rPr>
   </w:style>
+  <w:style w:type="character" w:styleId="FollowedHyperlink">
+    <w:name w:val="FollowedHyperlink"/>
+    <w:basedOn w:val="DefaultParagraphFont"/>
+    <w:uiPriority w:val="99"/>
+    <w:semiHidden/>
+    <w:unhideWhenUsed/>
+    <w:rsid w:val="00BD1A52"/>
+    <w:rPr>
+      <w:color w:val="954F72" w:themeColor="followedHyperlink"/>
+      <w:u w:val="single"/>
+    </w:rPr>
+  </w:style>
 </w:styles>
 </file>
 

</xml_diff>